<commit_message>
Adds infromation to the no letter
</commit_message>
<xml_diff>
--- a/adjustment letters(2015).docx
+++ b/adjustment letters(2015).docx
@@ -224,7 +224,39 @@
         <w:rPr>
           <w:sz w:val="22"/>
         </w:rPr>
-        <w:t>To whom are you writing?  What is their relationship to you?</w:t>
+        <w:t xml:space="preserve">To whom are you writing? </w:t>
+      </w:r>
+      <w:r>
+        <w:rPr>
+          <w:sz w:val="22"/>
+        </w:rPr>
+        <w:t xml:space="preserve">Emily </w:t>
+      </w:r>
+      <w:proofErr w:type="spellStart"/>
+      <w:r>
+        <w:rPr>
+          <w:sz w:val="22"/>
+        </w:rPr>
+        <w:t>Rashon</w:t>
+      </w:r>
+      <w:proofErr w:type="spellEnd"/>
+      <w:r>
+        <w:rPr>
+          <w:sz w:val="22"/>
+        </w:rPr>
+        <w:t xml:space="preserve"> – Manager of the loft</w:t>
+      </w:r>
+      <w:r>
+        <w:rPr>
+          <w:sz w:val="22"/>
+        </w:rPr>
+        <w:t xml:space="preserve"> What is their relationship to you?</w:t>
+      </w:r>
+      <w:r>
+        <w:rPr>
+          <w:sz w:val="22"/>
+        </w:rPr>
+        <w:t xml:space="preserve"> Customer</w:t>
       </w:r>
     </w:p>
     <w:p>
@@ -244,6 +276,12 @@
         </w:rPr>
         <w:t>What is the customer asking for?</w:t>
       </w:r>
+      <w:r>
+        <w:rPr>
+          <w:sz w:val="22"/>
+        </w:rPr>
+        <w:t xml:space="preserve"> Repair or discount on a replacement.</w:t>
+      </w:r>
     </w:p>
     <w:p>
       <w:pPr>
@@ -260,7 +298,31 @@
         <w:rPr>
           <w:sz w:val="22"/>
         </w:rPr>
-        <w:t>Why would you say “yes” to this request?  How will you build good will?</w:t>
+        <w:t xml:space="preserve">Why would you say “yes” to this request?  </w:t>
+      </w:r>
+      <w:r>
+        <w:rPr>
+          <w:sz w:val="22"/>
+        </w:rPr>
+        <w:t xml:space="preserve">Under warranty so required to fix and a future customer good will needs to be maintained. Also need to figure out the cost of repairing versus the amount of discount of a new machine.  </w:t>
+      </w:r>
+      <w:r>
+        <w:rPr>
+          <w:sz w:val="22"/>
+        </w:rPr>
+        <w:t>How will you build good will?</w:t>
+      </w:r>
+      <w:r>
+        <w:rPr>
+          <w:sz w:val="22"/>
+        </w:rPr>
+        <w:t xml:space="preserve"> By solving their problem with </w:t>
+      </w:r>
+      <w:r>
+        <w:rPr>
+          <w:sz w:val="22"/>
+        </w:rPr>
+        <w:t>one of their solutions.</w:t>
       </w:r>
     </w:p>
     <w:p>
@@ -278,33 +340,90 @@
         <w:rPr>
           <w:sz w:val="22"/>
         </w:rPr>
-        <w:t>Why would you say “no” to this request?  What alternative/s could you offer?  What decision are you going to leave the customer with?  How will you build good will?</w:t>
+        <w:t xml:space="preserve">Why would you say “no” to this request? </w:t>
+      </w:r>
+      <w:r>
+        <w:rPr>
+          <w:sz w:val="22"/>
+        </w:rPr>
+        <w:t>Due to increase in water demand to building at night, there is not enough water pressure than to complete the cycle.</w:t>
+      </w:r>
+      <w:r>
+        <w:rPr>
+          <w:sz w:val="22"/>
+        </w:rPr>
+        <w:t xml:space="preserve"> </w:t>
+      </w:r>
+      <w:r>
+        <w:rPr>
+          <w:sz w:val="22"/>
+        </w:rPr>
+        <w:t>What alternative/s could you offer?</w:t>
+      </w:r>
+      <w:r>
+        <w:rPr>
+          <w:sz w:val="22"/>
+        </w:rPr>
+        <w:t xml:space="preserve"> </w:t>
+      </w:r>
+      <w:r>
+        <w:rPr>
+          <w:sz w:val="22"/>
+        </w:rPr>
+        <w:t>Install a water pressure tank at a discounted price.</w:t>
+      </w:r>
+      <w:r>
+        <w:rPr>
+          <w:sz w:val="22"/>
+        </w:rPr>
+        <w:t xml:space="preserve"> What decision are you goi</w:t>
+      </w:r>
+      <w:r>
+        <w:rPr>
+          <w:sz w:val="22"/>
+        </w:rPr>
+        <w:t xml:space="preserve">ng to leave the customer with? </w:t>
+      </w:r>
+      <w:r>
+        <w:rPr>
+          <w:sz w:val="22"/>
+        </w:rPr>
+        <w:t>If they are wish to cancel the appointment.</w:t>
+      </w:r>
+      <w:r>
+        <w:rPr>
+          <w:sz w:val="22"/>
+        </w:rPr>
+        <w:t xml:space="preserve"> </w:t>
+      </w:r>
+      <w:r>
+        <w:rPr>
+          <w:sz w:val="22"/>
+        </w:rPr>
+        <w:t>What do you want done with the defective product?</w:t>
+      </w:r>
+      <w:r>
+        <w:rPr>
+          <w:sz w:val="22"/>
+        </w:rPr>
+        <w:t xml:space="preserve"> Nothing, not defective.</w:t>
       </w:r>
     </w:p>
     <w:p>
       <w:pPr>
         <w:pStyle w:val="ListParagraph"/>
-        <w:numPr>
-          <w:ilvl w:val="0"/>
-          <w:numId w:val="7"/>
-        </w:numPr>
-        <w:rPr>
-          <w:sz w:val="22"/>
-        </w:rPr>
-      </w:pPr>
-      <w:r>
-        <w:rPr>
-          <w:sz w:val="22"/>
-        </w:rPr>
-        <w:t>What do you want done with the defective product?</w:t>
-      </w:r>
-    </w:p>
-    <w:p>
-      <w:pPr>
-        <w:rPr>
-          <w:sz w:val="22"/>
-        </w:rPr>
-      </w:pPr>
+        <w:rPr>
+          <w:sz w:val="22"/>
+        </w:rPr>
+      </w:pPr>
+      <w:bookmarkStart w:id="0" w:name="_GoBack"/>
+      <w:bookmarkEnd w:id="0"/>
+      <w:r>
+        <w:rPr>
+          <w:sz w:val="22"/>
+        </w:rPr>
+        <w:t xml:space="preserve"> </w:t>
+      </w:r>
     </w:p>
     <w:p>
       <w:pPr>
@@ -1257,10 +1376,7 @@
         <w:t>Sincerely,</w:t>
       </w:r>
     </w:p>
-    <w:p>
-      <w:bookmarkStart w:id="0" w:name="_GoBack"/>
-      <w:bookmarkEnd w:id="0"/>
-    </w:p>
+    <w:p/>
     <w:p>
       <w:pPr>
         <w:rPr>
@@ -1306,39 +1422,178 @@
     </w:p>
     <w:p/>
     <w:p>
-      <w:r>
-        <w:t>Problem?</w:t>
-      </w:r>
-    </w:p>
-    <w:p>
-      <w:r>
-        <w:t>What have they done to resolve it?</w:t>
+      <w:proofErr w:type="spellStart"/>
+      <w:r>
+        <w:t>Problem?What</w:t>
+      </w:r>
+      <w:proofErr w:type="spellEnd"/>
+      <w:r>
+        <w:t xml:space="preserve"> have they done to resolve it?</w:t>
+      </w:r>
+      <w:r>
+        <w:t xml:space="preserve"> </w:t>
+      </w:r>
+      <w:r>
+        <w:t>Why hasn’t this worked?</w:t>
+      </w:r>
+      <w:r>
+        <w:t xml:space="preserve"> </w:t>
+      </w:r>
+      <w:r>
+        <w:t xml:space="preserve">What do they want done </w:t>
+      </w:r>
+      <w:proofErr w:type="spellStart"/>
+      <w:r>
+        <w:t>now?Why</w:t>
+      </w:r>
+      <w:proofErr w:type="spellEnd"/>
+      <w:r>
+        <w:t xml:space="preserve"> would you say </w:t>
+      </w:r>
+      <w:proofErr w:type="spellStart"/>
+      <w:r>
+        <w:t>yes?Why</w:t>
+      </w:r>
+      <w:proofErr w:type="spellEnd"/>
+      <w:r>
+        <w:t xml:space="preserve"> would you say no</w:t>
+      </w:r>
+      <w:r>
+        <w:t>?</w:t>
       </w:r>
     </w:p>
     <w:p>
       <w:r>
         <w:lastRenderedPageBreak/>
-        <w:t>Why hasn’t this worked?</w:t>
-      </w:r>
-    </w:p>
-    <w:p>
-      <w:r>
-        <w:t>What do they want done now?</w:t>
-      </w:r>
-    </w:p>
-    <w:p>
-      <w:r>
-        <w:t>Why would you say yes?</w:t>
-      </w:r>
-    </w:p>
-    <w:p>
-      <w:r>
-        <w:t>Why would you say no</w:t>
-      </w:r>
-      <w:r>
-        <w:t>?</w:t>
-      </w:r>
-    </w:p>
+        <w:t>Customer Relations Department</w:t>
+      </w:r>
+    </w:p>
+    <w:p>
+      <w:proofErr w:type="spellStart"/>
+      <w:r>
+        <w:t>Superflex</w:t>
+      </w:r>
+      <w:proofErr w:type="spellEnd"/>
+      <w:r>
+        <w:t xml:space="preserve"> Products</w:t>
+      </w:r>
+    </w:p>
+    <w:p>
+      <w:smartTag w:uri="urn:schemas-microsoft-com:office:smarttags" w:element="City">
+        <w:r>
+          <w:t>San Diego</w:t>
+        </w:r>
+      </w:smartTag>
+      <w:r>
+        <w:t xml:space="preserve">, </w:t>
+      </w:r>
+      <w:smartTag w:uri="urn:schemas-microsoft-com:office:smarttags" w:element="State">
+        <w:r>
+          <w:t>California</w:t>
+        </w:r>
+      </w:smartTag>
+      <w:r>
+        <w:t xml:space="preserve">  93141</w:t>
+      </w:r>
+    </w:p>
+    <w:p/>
+    <w:p>
+      <w:r>
+        <w:t>DATE</w:t>
+      </w:r>
+    </w:p>
+    <w:p/>
+    <w:p>
+      <w:r>
+        <w:t xml:space="preserve">Emily </w:t>
+      </w:r>
+      <w:proofErr w:type="spellStart"/>
+      <w:r>
+        <w:t>Rashon</w:t>
+      </w:r>
+      <w:proofErr w:type="spellEnd"/>
+      <w:r>
+        <w:t>, Manager</w:t>
+      </w:r>
+    </w:p>
+    <w:p>
+      <w:r>
+        <w:t>THE LOFT</w:t>
+      </w:r>
+    </w:p>
+    <w:p>
+      <w:r>
+        <w:t>Cameron and Dale</w:t>
+      </w:r>
+    </w:p>
+    <w:p>
+      <w:smartTag w:uri="urn:schemas-microsoft-com:office:smarttags" w:element="place">
+        <w:smartTag w:uri="urn:schemas-microsoft-com:office:smarttags" w:element="City">
+          <w:r>
+            <w:t>Sunnyside</w:t>
+          </w:r>
+        </w:smartTag>
+        <w:r>
+          <w:t xml:space="preserve">, </w:t>
+        </w:r>
+        <w:smartTag w:uri="urn:schemas-microsoft-com:office:smarttags" w:element="State">
+          <w:r>
+            <w:t>California</w:t>
+          </w:r>
+        </w:smartTag>
+        <w:r>
+          <w:t xml:space="preserve"> </w:t>
+        </w:r>
+        <w:smartTag w:uri="urn:schemas-microsoft-com:office:smarttags" w:element="PostalCode">
+          <w:r>
+            <w:t>91793</w:t>
+          </w:r>
+        </w:smartTag>
+      </w:smartTag>
+    </w:p>
+    <w:p>
+      <w:r>
+        <w:t>(213) 555-5555</w:t>
+      </w:r>
+    </w:p>
+    <w:p/>
+    <w:p>
+      <w:r>
+        <w:t xml:space="preserve">Dear Ms. </w:t>
+      </w:r>
+      <w:proofErr w:type="spellStart"/>
+      <w:r>
+        <w:t>Rashon</w:t>
+      </w:r>
+      <w:proofErr w:type="spellEnd"/>
+      <w:r>
+        <w:t>:</w:t>
+      </w:r>
+    </w:p>
+    <w:p/>
+    <w:p/>
+    <w:p/>
+    <w:p/>
+    <w:p>
+      <w:r>
+        <w:t>Sincerely</w:t>
+      </w:r>
+    </w:p>
+    <w:p/>
+    <w:p>
+      <w:r>
+        <w:t xml:space="preserve">Priscilla </w:t>
+      </w:r>
+      <w:proofErr w:type="spellStart"/>
+      <w:r>
+        <w:t>Dubrow</w:t>
+      </w:r>
+      <w:proofErr w:type="spellEnd"/>
+    </w:p>
+    <w:p/>
+    <w:p/>
+    <w:p/>
+    <w:p/>
     <w:sectPr>
       <w:pgSz w:w="12240" w:h="15840"/>
       <w:pgMar w:top="1440" w:right="1440" w:bottom="1440" w:left="1440" w:header="720" w:footer="720" w:gutter="0"/>

</xml_diff>